<commit_message>
retrait de la moulinette pour Jannot
</commit_message>
<xml_diff>
--- a/Vues/Moulinette.docx
+++ b/Vues/Moulinette.docx
@@ -134,7 +134,7 @@
           <w:sz w:val="40"/>
           <w:lang w:eastAsia="fr-FR"/>
         </w:rPr>
-        <w:t>Moulinette</w:t>
+        <w:t>Algorithme d’affectation</w:t>
       </w:r>
       <w:r>
         <w:rPr>
@@ -702,19 +702,8 @@
                 <w:sz w:val="20"/>
                 <w:szCs w:val="20"/>
               </w:rPr>
-              <w:t xml:space="preserve">Etat des </w:t>
+              <w:t>Etat des voeux</w:t>
             </w:r>
-            <w:proofErr w:type="spellStart"/>
-            <w:r>
-              <w:rPr>
-                <w:rFonts w:ascii="Times New Roman" w:hAnsi="Times New Roman" w:cs="Times New Roman"/>
-                <w:b/>
-                <w:sz w:val="20"/>
-                <w:szCs w:val="20"/>
-              </w:rPr>
-              <w:t>voeux</w:t>
-            </w:r>
-            <w:proofErr w:type="spellEnd"/>
           </w:p>
         </w:tc>
         <w:tc>
@@ -782,23 +771,13 @@
                 <w:szCs w:val="18"/>
               </w:rPr>
             </w:pPr>
-            <w:proofErr w:type="spellStart"/>
             <w:r>
               <w:rPr>
                 <w:rFonts w:ascii="Times New Roman" w:hAnsi="Times New Roman" w:cs="Times New Roman"/>
                 <w:sz w:val="18"/>
                 <w:szCs w:val="18"/>
               </w:rPr>
-              <w:t>Eleve</w:t>
-            </w:r>
-            <w:proofErr w:type="spellEnd"/>
-            <w:r>
-              <w:rPr>
-                <w:rFonts w:ascii="Times New Roman" w:hAnsi="Times New Roman" w:cs="Times New Roman"/>
-                <w:sz w:val="18"/>
-                <w:szCs w:val="18"/>
-              </w:rPr>
-              <w:t xml:space="preserve"> A</w:t>
+              <w:t>Eleve A</w:t>
             </w:r>
           </w:p>
         </w:tc>
@@ -1168,23 +1147,13 @@
                 <w:szCs w:val="18"/>
               </w:rPr>
             </w:pPr>
-            <w:proofErr w:type="spellStart"/>
             <w:r>
               <w:rPr>
                 <w:rFonts w:ascii="Times New Roman" w:hAnsi="Times New Roman" w:cs="Times New Roman"/>
                 <w:sz w:val="18"/>
                 <w:szCs w:val="18"/>
               </w:rPr>
-              <w:t>Eleve</w:t>
-            </w:r>
-            <w:proofErr w:type="spellEnd"/>
-            <w:r>
-              <w:rPr>
-                <w:rFonts w:ascii="Times New Roman" w:hAnsi="Times New Roman" w:cs="Times New Roman"/>
-                <w:sz w:val="18"/>
-                <w:szCs w:val="18"/>
-              </w:rPr>
-              <w:t xml:space="preserve"> B</w:t>
+              <w:t>Eleve B</w:t>
             </w:r>
           </w:p>
         </w:tc>
@@ -1232,18 +1201,8 @@
                 <w:sz w:val="18"/>
                 <w:szCs w:val="18"/>
               </w:rPr>
-              <w:t xml:space="preserve">Double </w:t>
+              <w:t>Double diplome</w:t>
             </w:r>
-            <w:proofErr w:type="spellStart"/>
-            <w:r>
-              <w:rPr>
-                <w:rFonts w:ascii="Times New Roman" w:hAnsi="Times New Roman" w:cs="Times New Roman"/>
-                <w:sz w:val="18"/>
-                <w:szCs w:val="18"/>
-              </w:rPr>
-              <w:t>diplome</w:t>
-            </w:r>
-            <w:proofErr w:type="spellEnd"/>
           </w:p>
         </w:tc>
         <w:tc>
@@ -1492,23 +1451,13 @@
                 <w:szCs w:val="18"/>
               </w:rPr>
             </w:pPr>
-            <w:proofErr w:type="spellStart"/>
             <w:r>
               <w:rPr>
                 <w:rFonts w:ascii="Times New Roman" w:hAnsi="Times New Roman" w:cs="Times New Roman"/>
                 <w:sz w:val="18"/>
                 <w:szCs w:val="18"/>
               </w:rPr>
-              <w:t>Eleve</w:t>
-            </w:r>
-            <w:proofErr w:type="spellEnd"/>
-            <w:r>
-              <w:rPr>
-                <w:rFonts w:ascii="Times New Roman" w:hAnsi="Times New Roman" w:cs="Times New Roman"/>
-                <w:sz w:val="18"/>
-                <w:szCs w:val="18"/>
-              </w:rPr>
-              <w:t xml:space="preserve"> C</w:t>
+              <w:t>Eleve C</w:t>
             </w:r>
           </w:p>
         </w:tc>
@@ -2558,7 +2507,6 @@
         </mc:AlternateContent>
       </w:r>
     </w:p>
-    <w:bookmarkStart w:id="0" w:name="_GoBack"/>
     <w:p>
       <w:pPr>
         <w:rPr>
@@ -2577,7 +2525,121 @@
         <mc:AlternateContent>
           <mc:Choice Requires="wps">
             <w:drawing>
-              <wp:anchor distT="0" distB="0" distL="114300" distR="114300" simplePos="0" relativeHeight="251697152" behindDoc="0" locked="0" layoutInCell="1" allowOverlap="1">
+              <wp:anchor distT="0" distB="0" distL="114300" distR="114300" simplePos="0" relativeHeight="251704320" behindDoc="0" locked="0" layoutInCell="1" allowOverlap="1" wp14:anchorId="059A317D" wp14:editId="076931D9">
+                <wp:simplePos x="0" y="0"/>
+                <wp:positionH relativeFrom="column">
+                  <wp:posOffset>-2254250</wp:posOffset>
+                </wp:positionH>
+                <wp:positionV relativeFrom="paragraph">
+                  <wp:posOffset>3592830</wp:posOffset>
+                </wp:positionV>
+                <wp:extent cx="2913380" cy="463550"/>
+                <wp:effectExtent l="57150" t="38100" r="77470" b="88900"/>
+                <wp:wrapNone/>
+                <wp:docPr id="8" name="Rectangle à coins arrondis 5"/>
+                <wp:cNvGraphicFramePr/>
+                <a:graphic xmlns:a="http://schemas.openxmlformats.org/drawingml/2006/main">
+                  <a:graphicData uri="http://schemas.microsoft.com/office/word/2010/wordprocessingShape">
+                    <wps:wsp>
+                      <wps:cNvSpPr/>
+                      <wps:spPr>
+                        <a:xfrm>
+                          <a:off x="0" y="0"/>
+                          <a:ext cx="2913380" cy="463550"/>
+                        </a:xfrm>
+                        <a:prstGeom prst="roundRect">
+                          <a:avLst/>
+                        </a:prstGeom>
+                      </wps:spPr>
+                      <wps:style>
+                        <a:lnRef idx="1">
+                          <a:schemeClr val="dk1"/>
+                        </a:lnRef>
+                        <a:fillRef idx="2">
+                          <a:schemeClr val="dk1"/>
+                        </a:fillRef>
+                        <a:effectRef idx="1">
+                          <a:schemeClr val="dk1"/>
+                        </a:effectRef>
+                        <a:fontRef idx="minor">
+                          <a:schemeClr val="dk1"/>
+                        </a:fontRef>
+                      </wps:style>
+                      <wps:txbx>
+                        <w:txbxContent>
+                          <w:p>
+                            <w:pPr>
+                              <w:jc w:val="center"/>
+                              <w:rPr>
+                                <w:rFonts w:ascii="Times New Roman" w:hAnsi="Times New Roman" w:cs="Times New Roman"/>
+                              </w:rPr>
+                            </w:pPr>
+                            <w:r>
+                              <w:rPr>
+                                <w:rFonts w:ascii="Times New Roman" w:hAnsi="Times New Roman" w:cs="Times New Roman"/>
+                              </w:rPr>
+                              <w:t>Valider l’affection</w:t>
+                            </w:r>
+                          </w:p>
+                        </w:txbxContent>
+                      </wps:txbx>
+                      <wps:bodyPr rot="0" spcFirstLastPara="0" vertOverflow="overflow" horzOverflow="overflow" vert="horz" wrap="square" lIns="91440" tIns="45720" rIns="91440" bIns="45720" numCol="1" spcCol="0" rtlCol="0" fromWordArt="0" anchor="ctr" anchorCtr="0" forceAA="0" compatLnSpc="1">
+                        <a:prstTxWarp prst="textNoShape">
+                          <a:avLst/>
+                        </a:prstTxWarp>
+                        <a:noAutofit/>
+                      </wps:bodyPr>
+                    </wps:wsp>
+                  </a:graphicData>
+                </a:graphic>
+                <wp14:sizeRelH relativeFrom="margin">
+                  <wp14:pctWidth>0</wp14:pctWidth>
+                </wp14:sizeRelH>
+                <wp14:sizeRelV relativeFrom="margin">
+                  <wp14:pctHeight>0</wp14:pctHeight>
+                </wp14:sizeRelV>
+              </wp:anchor>
+            </w:drawing>
+          </mc:Choice>
+          <mc:Fallback>
+            <w:pict>
+              <v:roundrect id="_x0000_s1029" style="position:absolute;margin-left:-177.5pt;margin-top:282.9pt;width:229.4pt;height:36.5pt;z-index:251704320;visibility:visible;mso-wrap-style:square;mso-width-percent:0;mso-height-percent:0;mso-wrap-distance-left:9pt;mso-wrap-distance-top:0;mso-wrap-distance-right:9pt;mso-wrap-distance-bottom:0;mso-position-horizontal:absolute;mso-position-horizontal-relative:text;mso-position-vertical:absolute;mso-position-vertical-relative:text;mso-width-percent:0;mso-height-percent:0;mso-width-relative:margin;mso-height-relative:margin;v-text-anchor:middle" arcsize="10923f" o:gfxdata="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" fillcolor="gray [1616]" strokecolor="black [3040]">
+                <v:fill color2="#d9d9d9 [496]" rotate="t" angle="180" colors="0 #bcbcbc;22938f #d0d0d0;1 #ededed" focus="100%" type="gradient"/>
+                <v:shadow on="t" color="black" opacity="24903f" origin=",.5" offset="0,.55556mm"/>
+                <v:textbox>
+                  <w:txbxContent>
+                    <w:p>
+                      <w:pPr>
+                        <w:jc w:val="center"/>
+                        <w:rPr>
+                          <w:rFonts w:ascii="Times New Roman" w:hAnsi="Times New Roman" w:cs="Times New Roman"/>
+                        </w:rPr>
+                      </w:pPr>
+                      <w:r>
+                        <w:rPr>
+                          <w:rFonts w:ascii="Times New Roman" w:hAnsi="Times New Roman" w:cs="Times New Roman"/>
+                        </w:rPr>
+                        <w:t>Valider l’affection</w:t>
+                      </w:r>
+                    </w:p>
+                  </w:txbxContent>
+                </v:textbox>
+              </v:roundrect>
+            </w:pict>
+          </mc:Fallback>
+        </mc:AlternateContent>
+      </w:r>
+      <w:r>
+        <w:rPr>
+          <w:rFonts w:ascii="Times New Roman" w:hAnsi="Times New Roman" w:cs="Times New Roman"/>
+          <w:noProof/>
+          <w:sz w:val="40"/>
+          <w:lang w:eastAsia="fr-FR"/>
+        </w:rPr>
+        <mc:AlternateContent>
+          <mc:Choice Requires="wps">
+            <w:drawing>
+              <wp:anchor distT="0" distB="0" distL="114300" distR="114300" simplePos="0" relativeHeight="251697152" behindDoc="0" locked="0" layoutInCell="1" allowOverlap="1" wp14:anchorId="2BC9AAF9" wp14:editId="72B0D9A3">
                 <wp:simplePos x="0" y="0"/>
                 <wp:positionH relativeFrom="column">
                   <wp:posOffset>-5278755</wp:posOffset>
@@ -2645,7 +2707,7 @@
                 <v:stroke joinstyle="miter"/>
                 <v:path gradientshapeok="t" o:connecttype="rect"/>
               </v:shapetype>
-              <v:shape id="Text Box 44" o:spid="_x0000_s1029" type="#_x0000_t202" style="position:absolute;margin-left:-415.65pt;margin-top:219.55pt;width:204.5pt;height:193pt;z-index:251697152;visibility:visible;mso-wrap-style:square;mso-wrap-distance-left:9pt;mso-wrap-distance-top:0;mso-wrap-distance-right:9pt;mso-wrap-distance-bottom:0;mso-position-horizontal:absolute;mso-position-horizontal-relative:text;mso-position-vertical:absolute;mso-position-vertical-relative:text;v-text-anchor:top" o:gfxdata="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" fillcolor="white [3201]" strokecolor="#c0504d [3205]" strokeweight="2pt">
+              <v:shape id="Text Box 44" o:spid="_x0000_s1030" type="#_x0000_t202" style="position:absolute;margin-left:-415.65pt;margin-top:219.55pt;width:204.5pt;height:193pt;z-index:251697152;visibility:visible;mso-wrap-style:square;mso-wrap-distance-left:9pt;mso-wrap-distance-top:0;mso-wrap-distance-right:9pt;mso-wrap-distance-bottom:0;mso-position-horizontal:absolute;mso-position-horizontal-relative:text;mso-position-vertical:absolute;mso-position-vertical-relative:text;v-text-anchor:top" o:gfxdata="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" fillcolor="white [3201]" strokecolor="#c0504d [3205]" strokeweight="2pt">
                 <v:textbox>
                   <w:txbxContent>
                     <w:p>
@@ -2670,7 +2732,7 @@
         <mc:AlternateContent>
           <mc:Choice Requires="wps">
             <w:drawing>
-              <wp:anchor distT="0" distB="0" distL="114300" distR="114300" simplePos="0" relativeHeight="251685888" behindDoc="0" locked="0" layoutInCell="1" allowOverlap="1" wp14:anchorId="1B9AA908" wp14:editId="17535739">
+              <wp:anchor distT="0" distB="0" distL="114300" distR="114300" simplePos="0" relativeHeight="251685888" behindDoc="0" locked="0" layoutInCell="1" allowOverlap="1" wp14:anchorId="2761307F" wp14:editId="568E4310">
                 <wp:simplePos x="0" y="0"/>
                 <wp:positionH relativeFrom="column">
                   <wp:posOffset>-2254250</wp:posOffset>
@@ -2723,8 +2785,10 @@
                               <w:rPr>
                                 <w:rFonts w:ascii="Times New Roman" w:hAnsi="Times New Roman" w:cs="Times New Roman"/>
                               </w:rPr>
-                              <w:t>Lancer la moulinette</w:t>
+                              <w:t>Lancer l’affectation</w:t>
                             </w:r>
+                            <w:bookmarkStart w:id="0" w:name="_GoBack"/>
+                            <w:bookmarkEnd w:id="0"/>
                           </w:p>
                         </w:txbxContent>
                       </wps:txbx>
@@ -2748,7 +2812,7 @@
           </mc:Choice>
           <mc:Fallback>
             <w:pict>
-              <v:roundrect id="_x0000_s1030" style="position:absolute;margin-left:-177.5pt;margin-top:223.4pt;width:229.4pt;height:36.5pt;z-index:251685888;visibility:visible;mso-wrap-style:square;mso-width-percent:0;mso-height-percent:0;mso-wrap-distance-left:9pt;mso-wrap-distance-top:0;mso-wrap-distance-right:9pt;mso-wrap-distance-bottom:0;mso-position-horizontal:absolute;mso-position-horizontal-relative:text;mso-position-vertical:absolute;mso-position-vertical-relative:text;mso-width-percent:0;mso-height-percent:0;mso-width-relative:margin;mso-height-relative:margin;v-text-anchor:middle" arcsize="10923f" o:gfxdata="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" fillcolor="gray [1616]" strokecolor="black [3040]">
+              <v:roundrect id="_x0000_s1031" style="position:absolute;margin-left:-177.5pt;margin-top:223.4pt;width:229.4pt;height:36.5pt;z-index:251685888;visibility:visible;mso-wrap-style:square;mso-width-percent:0;mso-height-percent:0;mso-wrap-distance-left:9pt;mso-wrap-distance-top:0;mso-wrap-distance-right:9pt;mso-wrap-distance-bottom:0;mso-position-horizontal:absolute;mso-position-horizontal-relative:text;mso-position-vertical:absolute;mso-position-vertical-relative:text;mso-width-percent:0;mso-height-percent:0;mso-width-relative:margin;mso-height-relative:margin;v-text-anchor:middle" arcsize="10923f" o:gfxdata="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" fillcolor="gray [1616]" strokecolor="black [3040]">
                 <v:fill color2="#d9d9d9 [496]" rotate="t" angle="180" colors="0 #bcbcbc;22938f #d0d0d0;1 #ededed" focus="100%" type="gradient"/>
                 <v:shadow on="t" color="black" opacity="24903f" origin=",.5" offset="0,.55556mm"/>
                 <v:textbox>
@@ -2764,8 +2828,10 @@
                         <w:rPr>
                           <w:rFonts w:ascii="Times New Roman" w:hAnsi="Times New Roman" w:cs="Times New Roman"/>
                         </w:rPr>
-                        <w:t>Lancer la moulinette</w:t>
+                        <w:t>Lancer l’affectation</w:t>
                       </w:r>
+                      <w:bookmarkStart w:id="1" w:name="_GoBack"/>
+                      <w:bookmarkEnd w:id="1"/>
                     </w:p>
                   </w:txbxContent>
                 </v:textbox>
@@ -2774,7 +2840,6 @@
           </mc:Fallback>
         </mc:AlternateContent>
       </w:r>
-      <w:bookmarkEnd w:id="0"/>
     </w:p>
     <w:sectPr>
       <w:pgSz w:w="11906" w:h="16838"/>
@@ -2982,7 +3047,6 @@
       <w:spacing w:after="0" w:line="240" w:lineRule="auto"/>
     </w:pPr>
     <w:tblPr>
-      <w:tblInd w:w="0" w:type="dxa"/>
       <w:tblBorders>
         <w:top w:val="single" w:sz="4" w:space="0" w:color="auto"/>
         <w:left w:val="single" w:sz="4" w:space="0" w:color="auto"/>
@@ -2991,12 +3055,6 @@
         <w:insideH w:val="single" w:sz="4" w:space="0" w:color="auto"/>
         <w:insideV w:val="single" w:sz="4" w:space="0" w:color="auto"/>
       </w:tblBorders>
-      <w:tblCellMar>
-        <w:top w:w="0" w:type="dxa"/>
-        <w:left w:w="108" w:type="dxa"/>
-        <w:bottom w:w="0" w:type="dxa"/>
-        <w:right w:w="108" w:type="dxa"/>
-      </w:tblCellMar>
     </w:tblPr>
   </w:style>
   <w:style w:type="paragraph" w:styleId="BalloonText">
@@ -3228,7 +3286,6 @@
       <w:spacing w:after="0" w:line="240" w:lineRule="auto"/>
     </w:pPr>
     <w:tblPr>
-      <w:tblInd w:w="0" w:type="dxa"/>
       <w:tblBorders>
         <w:top w:val="single" w:sz="4" w:space="0" w:color="auto"/>
         <w:left w:val="single" w:sz="4" w:space="0" w:color="auto"/>
@@ -3237,12 +3294,6 @@
         <w:insideH w:val="single" w:sz="4" w:space="0" w:color="auto"/>
         <w:insideV w:val="single" w:sz="4" w:space="0" w:color="auto"/>
       </w:tblBorders>
-      <w:tblCellMar>
-        <w:top w:w="0" w:type="dxa"/>
-        <w:left w:w="108" w:type="dxa"/>
-        <w:bottom w:w="0" w:type="dxa"/>
-        <w:right w:w="108" w:type="dxa"/>
-      </w:tblCellMar>
     </w:tblPr>
   </w:style>
   <w:style w:type="paragraph" w:styleId="BalloonText">
@@ -3568,7 +3619,7 @@
 </file>
 
 <file path=customXml/itemProps1.xml><?xml version="1.0" encoding="utf-8"?>
-<ds:datastoreItem xmlns:ds="http://schemas.openxmlformats.org/officeDocument/2006/customXml" ds:itemID="{2F23B962-D8F4-47E5-B826-0BCEC47B91C6}">
+<ds:datastoreItem xmlns:ds="http://schemas.openxmlformats.org/officeDocument/2006/customXml" ds:itemID="{0861E629-651E-4560-A517-C31ABAE01F5F}">
   <ds:schemaRefs>
     <ds:schemaRef ds:uri="http://schemas.openxmlformats.org/officeDocument/2006/bibliography"/>
   </ds:schemaRefs>

</xml_diff>